<commit_message>
New translations email 5-2 [template] partner email – documents verified.docx (Korean)
</commit_message>
<xml_diff>
--- a/public/email/crowdin/translations/ko/Email 5-2 [TEMPLATE] Partner email – documents verified.docx
+++ b/public/email/crowdin/translations/ko/Email 5-2 [TEMPLATE] Partner email – documents verified.docx
@@ -45,7 +45,7 @@
         <w:pStyle w:val="P68B1DB1-Normal2"/>
       </w:pPr>
       <w:r>
-        <w:t>English</w:t>
+        <w:t>영어</w:t>
       </w:r>
     </w:p>
     <w:p/>
@@ -173,7 +173,7 @@
         <w:pStyle w:val="P68B1DB1-Normal3"/>
       </w:pPr>
       <w:r>
-        <w:t xml:space="preserve">Your documents have been verified!</w:t>
+        <w:t xml:space="preserve">귀하의 문서가 확인되었습니다!</w:t>
       </w:r>
     </w:p>
     <w:p/>
@@ -214,7 +214,7 @@
         <w:spacing w:after="200" w:lineRule="auto"/>
       </w:pPr>
       <w:r>
-        <w:t xml:space="preserve">We’ll be sending out more details about the event soon, including the agenda and travel arrangements, so make sure to check your inbox regularly.</w:t>
+        <w:t xml:space="preserve">안건과 여행 일정을 포함하여 행사에 대한 자세한 내용을 곧 보내드릴 예정이니 받은 편지함을 정기적으로 확인해 주시기 바랍니다.</w:t>
       </w:r>
     </w:p>
     <w:p>

</xml_diff>